<commit_message>
made changes to read me
</commit_message>
<xml_diff>
--- a/Library Management System with basic functionalities.docx
+++ b/Library Management System with basic functionalities.docx
@@ -7,7 +7,10 @@
         <w:pStyle w:val="Heading1"/>
       </w:pPr>
       <w:r>
-        <w:t xml:space="preserve">Library Management System with basic functionalities: </w:t>
+        <w:t xml:space="preserve">Library Management System </w:t>
+      </w:r>
+      <w:r>
+        <w:t xml:space="preserve">with Basic Functionalities: </w:t>
       </w:r>
     </w:p>
     <w:p/>
@@ -244,13 +247,7 @@
         <w:rPr>
           <w:rFonts w:ascii="Arial" w:hAnsi="Arial" w:cs="Arial"/>
         </w:rPr>
-        <w:t>Fetch all the books</w:t>
-      </w:r>
-      <w:r>
-        <w:rPr>
-          <w:rFonts w:ascii="Arial" w:hAnsi="Arial" w:cs="Arial"/>
-        </w:rPr>
-        <w:t xml:space="preserve"> </w:t>
+        <w:t xml:space="preserve">Fetch all the books </w:t>
       </w:r>
     </w:p>
     <w:p>
@@ -853,6 +850,18 @@
     <w:p>
       <w:pPr>
         <w:pStyle w:val="ListParagraph"/>
+        <w:rPr>
+          <w:rFonts w:ascii="Times New Roman" w:eastAsia="Times New Roman" w:hAnsi="Times New Roman" w:cs="Times New Roman"/>
+          <w:kern w:val="0"/>
+          <w:sz w:val="24"/>
+          <w:szCs w:val="24"/>
+          <w14:ligatures w14:val="none"/>
+        </w:rPr>
+      </w:pPr>
+    </w:p>
+    <w:p>
+      <w:pPr>
+        <w:pStyle w:val="ListParagraph"/>
         <w:numPr>
           <w:ilvl w:val="0"/>
           <w:numId w:val="28"/>
@@ -901,27 +910,7 @@
           <w:szCs w:val="24"/>
           <w14:ligatures w14:val="none"/>
         </w:rPr>
-        <w:t xml:space="preserve">The </w:t>
-      </w:r>
-      <w:r>
-        <w:rPr>
-          <w:rFonts w:ascii="Arial" w:eastAsia="Times New Roman" w:hAnsi="Arial" w:cs="Arial"/>
-          <w:kern w:val="0"/>
-          <w:sz w:val="20"/>
-          <w:szCs w:val="20"/>
-          <w14:ligatures w14:val="none"/>
-        </w:rPr>
-        <w:t>represent</w:t>
-      </w:r>
-      <w:r>
-        <w:rPr>
-          <w:rFonts w:ascii="Times New Roman" w:eastAsia="Times New Roman" w:hAnsi="Times New Roman" w:cs="Times New Roman"/>
-          <w:kern w:val="0"/>
-          <w:sz w:val="24"/>
-          <w:szCs w:val="24"/>
-          <w14:ligatures w14:val="none"/>
-        </w:rPr>
-        <w:t xml:space="preserve"> represents the borrowing transactions within the library system. This entity tracks which books are borrowed by which users, and when. Key attributes include:</w:t>
+        <w:t>The represents the borrowing transactions within the library system. This entity tracks which books are borrowed by which users, and when. Key attributes include:</w:t>
       </w:r>
     </w:p>
     <w:p>
@@ -949,6 +938,7 @@
           <w:szCs w:val="24"/>
           <w14:ligatures w14:val="none"/>
         </w:rPr>
+        <w:lastRenderedPageBreak/>
         <w:t>ID</w:t>
       </w:r>
       <w:r>
@@ -987,7 +977,6 @@
           <w:szCs w:val="24"/>
           <w14:ligatures w14:val="none"/>
         </w:rPr>
-        <w:lastRenderedPageBreak/>
         <w:t>Book ID</w:t>
       </w:r>
       <w:r>
@@ -1298,10 +1287,10 @@
         <mc:AlternateContent>
           <mc:Choice Requires="wps">
             <w:drawing>
-              <wp:anchor distT="45720" distB="45720" distL="114300" distR="114300" simplePos="0" relativeHeight="251659264" behindDoc="0" locked="0" layoutInCell="1" allowOverlap="1" wp14:anchorId="5E15BCAF" wp14:editId="273060C2">
+              <wp:anchor distT="45720" distB="45720" distL="114300" distR="114300" simplePos="0" relativeHeight="251659264" behindDoc="0" locked="0" layoutInCell="1" allowOverlap="1" wp14:anchorId="5E15BCAF" wp14:editId="0AF9C440">
                 <wp:simplePos x="0" y="0"/>
                 <wp:positionH relativeFrom="column">
-                  <wp:posOffset>723900</wp:posOffset>
+                  <wp:posOffset>651072</wp:posOffset>
                 </wp:positionH>
                 <wp:positionV relativeFrom="paragraph">
                   <wp:posOffset>311150</wp:posOffset>
@@ -1348,24 +1337,12 @@
                           </w:p>
                           <w:p>
                             <w:r>
-                              <w:t xml:space="preserve">  "name": "</w:t>
-                            </w:r>
-                            <w:r>
-                              <w:t>Iram Abid</w:t>
-                            </w:r>
-                            <w:r>
-                              <w:t>",</w:t>
+                              <w:t xml:space="preserve">  "name": "Iram Abid",</w:t>
                             </w:r>
                           </w:p>
                           <w:p>
                             <w:r>
-                              <w:t xml:space="preserve">  "email": "</w:t>
-                            </w:r>
-                            <w:r>
-                              <w:t>Iram.abid</w:t>
-                            </w:r>
-                            <w:r>
-                              <w:t>@example.com",</w:t>
+                              <w:t xml:space="preserve">  "email": "Iram.abid@example.com",</w:t>
                             </w:r>
                           </w:p>
                           <w:p>
@@ -1401,7 +1378,7 @@
                 <v:stroke joinstyle="miter"/>
                 <v:path gradientshapeok="t" o:connecttype="rect"/>
               </v:shapetype>
-              <v:shape id="Text Box 2" o:spid="_x0000_s1026" type="#_x0000_t202" style="position:absolute;left:0;text-align:left;margin-left:57pt;margin-top:24.5pt;width:185.9pt;height:114.6pt;z-index:251659264;visibility:visible;mso-wrap-style:square;mso-width-percent:400;mso-height-percent:0;mso-wrap-distance-left:9pt;mso-wrap-distance-top:3.6pt;mso-wrap-distance-right:9pt;mso-wrap-distance-bottom:3.6pt;mso-position-horizontal:absolute;mso-position-horizontal-relative:text;mso-position-vertical:absolute;mso-position-vertical-relative:text;mso-width-percent:400;mso-height-percent:0;mso-width-relative:margin;mso-height-relative:margin;v-text-anchor:top" o:gfxdata="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">
+              <v:shape id="Text Box 2" o:spid="_x0000_s1026" type="#_x0000_t202" style="position:absolute;left:0;text-align:left;margin-left:51.25pt;margin-top:24.5pt;width:185.9pt;height:114.6pt;z-index:251659264;visibility:visible;mso-wrap-style:square;mso-width-percent:400;mso-height-percent:0;mso-wrap-distance-left:9pt;mso-wrap-distance-top:3.6pt;mso-wrap-distance-right:9pt;mso-wrap-distance-bottom:3.6pt;mso-position-horizontal:absolute;mso-position-horizontal-relative:text;mso-position-vertical:absolute;mso-position-vertical-relative:text;mso-width-percent:400;mso-height-percent:0;mso-width-relative:margin;mso-height-relative:margin;v-text-anchor:top" o:gfxdata="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">
                 <v:textbox>
                   <w:txbxContent>
                     <w:p>
@@ -1411,24 +1388,12 @@
                     </w:p>
                     <w:p>
                       <w:r>
-                        <w:t xml:space="preserve">  "name": "</w:t>
-                      </w:r>
-                      <w:r>
-                        <w:t>Iram Abid</w:t>
-                      </w:r>
-                      <w:r>
-                        <w:t>",</w:t>
+                        <w:t xml:space="preserve">  "name": "Iram Abid",</w:t>
                       </w:r>
                     </w:p>
                     <w:p>
                       <w:r>
-                        <w:t xml:space="preserve">  "email": "</w:t>
-                      </w:r>
-                      <w:r>
-                        <w:t>Iram.abid</w:t>
-                      </w:r>
-                      <w:r>
-                        <w:t>@example.com",</w:t>
+                        <w:t xml:space="preserve">  "email": "Iram.abid@example.com",</w:t>
                       </w:r>
                     </w:p>
                     <w:p>
@@ -1453,13 +1418,7 @@
         <w:rPr>
           <w:rFonts w:ascii="Arial" w:hAnsi="Arial" w:cs="Arial"/>
         </w:rPr>
-        <w:t>Request Body:</w:t>
-      </w:r>
-      <w:r>
-        <w:rPr>
-          <w:rFonts w:ascii="Arial" w:hAnsi="Arial" w:cs="Arial"/>
-        </w:rPr>
-        <w:t xml:space="preserve"> in Json</w:t>
+        <w:t>Request Body: in Json</w:t>
       </w:r>
     </w:p>
     <w:p>
@@ -1481,13 +1440,13 @@
         <mc:AlternateContent>
           <mc:Choice Requires="wps">
             <w:drawing>
-              <wp:anchor distT="45720" distB="45720" distL="114300" distR="114300" simplePos="0" relativeHeight="251661312" behindDoc="0" locked="0" layoutInCell="1" allowOverlap="1" wp14:anchorId="7BF7CE0A" wp14:editId="4415B2F6">
+              <wp:anchor distT="45720" distB="45720" distL="114300" distR="114300" simplePos="0" relativeHeight="251661312" behindDoc="0" locked="0" layoutInCell="1" allowOverlap="1" wp14:anchorId="7BF7CE0A" wp14:editId="176EDACC">
                 <wp:simplePos x="0" y="0"/>
                 <wp:positionH relativeFrom="column">
-                  <wp:posOffset>651072</wp:posOffset>
+                  <wp:posOffset>650875</wp:posOffset>
                 </wp:positionH>
                 <wp:positionV relativeFrom="page">
-                  <wp:posOffset>5306487</wp:posOffset>
+                  <wp:posOffset>5492177</wp:posOffset>
                 </wp:positionV>
                 <wp:extent cx="2354580" cy="1455420"/>
                 <wp:effectExtent l="0" t="0" r="22860" b="11430"/>
@@ -1536,24 +1495,12 @@
                           </w:p>
                           <w:p>
                             <w:r>
-                              <w:t xml:space="preserve">  "name": "</w:t>
-                            </w:r>
-                            <w:r>
-                              <w:t>Iram Abid</w:t>
-                            </w:r>
-                            <w:r>
-                              <w:t>",</w:t>
+                              <w:t xml:space="preserve">  "name": "Iram Abid",</w:t>
                             </w:r>
                           </w:p>
                           <w:p>
                             <w:r>
-                              <w:t xml:space="preserve">  "email": "</w:t>
-                            </w:r>
-                            <w:r>
-                              <w:t>iram.abid</w:t>
-                            </w:r>
-                            <w:r>
-                              <w:t>@example.com"</w:t>
+                              <w:t xml:space="preserve">  "email": "iram.abid@example.com"</w:t>
                             </w:r>
                           </w:p>
                           <w:p>
@@ -1580,7 +1527,7 @@
           </mc:Choice>
           <mc:Fallback>
             <w:pict>
-              <v:shape w14:anchorId="7BF7CE0A" id="_x0000_s1027" type="#_x0000_t202" style="position:absolute;left:0;text-align:left;margin-left:51.25pt;margin-top:417.85pt;width:185.4pt;height:114.6pt;z-index:251661312;visibility:visible;mso-wrap-style:square;mso-width-percent:400;mso-height-percent:0;mso-wrap-distance-left:9pt;mso-wrap-distance-top:3.6pt;mso-wrap-distance-right:9pt;mso-wrap-distance-bottom:3.6pt;mso-position-horizontal:absolute;mso-position-horizontal-relative:text;mso-position-vertical:absolute;mso-position-vertical-relative:page;mso-width-percent:400;mso-height-percent:0;mso-width-relative:margin;mso-height-relative:margin;v-text-anchor:top" o:gfxdata="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">
+              <v:shape w14:anchorId="7BF7CE0A" id="_x0000_s1027" type="#_x0000_t202" style="position:absolute;left:0;text-align:left;margin-left:51.25pt;margin-top:432.45pt;width:185.4pt;height:114.6pt;z-index:251661312;visibility:visible;mso-wrap-style:square;mso-width-percent:400;mso-height-percent:0;mso-wrap-distance-left:9pt;mso-wrap-distance-top:3.6pt;mso-wrap-distance-right:9pt;mso-wrap-distance-bottom:3.6pt;mso-position-horizontal:absolute;mso-position-horizontal-relative:text;mso-position-vertical:absolute;mso-position-vertical-relative:page;mso-width-percent:400;mso-height-percent:0;mso-width-relative:margin;mso-height-relative:margin;v-text-anchor:top" o:gfxdata="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">
                 <v:textbox>
                   <w:txbxContent>
                     <w:p>
@@ -1595,24 +1542,12 @@
                     </w:p>
                     <w:p>
                       <w:r>
-                        <w:t xml:space="preserve">  "name": "</w:t>
-                      </w:r>
-                      <w:r>
-                        <w:t>Iram Abid</w:t>
-                      </w:r>
-                      <w:r>
-                        <w:t>",</w:t>
+                        <w:t xml:space="preserve">  "name": "Iram Abid",</w:t>
                       </w:r>
                     </w:p>
                     <w:p>
                       <w:r>
-                        <w:t xml:space="preserve">  "email": "</w:t>
-                      </w:r>
-                      <w:r>
-                        <w:t>iram.abid</w:t>
-                      </w:r>
-                      <w:r>
-                        <w:t>@example.com"</w:t>
+                        <w:t xml:space="preserve">  "email": "iram.abid@example.com"</w:t>
                       </w:r>
                     </w:p>
                     <w:p>
@@ -1632,19 +1567,7 @@
         <w:rPr>
           <w:rFonts w:ascii="Arial" w:hAnsi="Arial" w:cs="Arial"/>
         </w:rPr>
-        <w:t>Response:</w:t>
-      </w:r>
-      <w:r>
-        <w:rPr>
-          <w:rFonts w:ascii="Arial" w:hAnsi="Arial" w:cs="Arial"/>
-        </w:rPr>
-        <w:t xml:space="preserve"> J</w:t>
-      </w:r>
-      <w:r>
-        <w:rPr>
-          <w:rFonts w:ascii="Arial" w:hAnsi="Arial" w:cs="Arial"/>
-        </w:rPr>
-        <w:t>son</w:t>
+        <w:t>Response: Json</w:t>
       </w:r>
     </w:p>
     <w:p>
@@ -1696,14 +1619,7 @@
           <w:rFonts w:ascii="Arial" w:hAnsi="Arial" w:cs="Arial"/>
           <w:color w:val="4472C4" w:themeColor="accent1"/>
         </w:rPr>
-        <w:t>POST/domain/users/</w:t>
-      </w:r>
-      <w:r>
-        <w:rPr>
-          <w:rFonts w:ascii="Arial" w:hAnsi="Arial" w:cs="Arial"/>
-          <w:color w:val="4472C4" w:themeColor="accent1"/>
-        </w:rPr>
-        <w:t>login</w:t>
+        <w:t>POST/domain/users/login</w:t>
       </w:r>
     </w:p>
     <w:p>
@@ -1722,19 +1638,7 @@
         <w:rPr>
           <w:rFonts w:ascii="Arial" w:hAnsi="Arial" w:cs="Arial"/>
         </w:rPr>
-        <w:t xml:space="preserve">Description: </w:t>
-      </w:r>
-      <w:r>
-        <w:rPr>
-          <w:rFonts w:ascii="Arial" w:hAnsi="Arial" w:cs="Arial"/>
-        </w:rPr>
-        <w:t>user login into system</w:t>
-      </w:r>
-      <w:r>
-        <w:rPr>
-          <w:rFonts w:ascii="Arial" w:hAnsi="Arial" w:cs="Arial"/>
-        </w:rPr>
-        <w:t>.</w:t>
+        <w:t>Description: user login into system.</w:t>
       </w:r>
     </w:p>
     <w:p>
@@ -1948,30 +1852,12 @@
                           </w:p>
                           <w:p>
                             <w:r>
-                              <w:t xml:space="preserve">  "</w:t>
-                            </w:r>
-                            <w:r>
-                              <w:t>session_</w:t>
-                            </w:r>
-                            <w:r>
-                              <w:t>id": 1,</w:t>
+                              <w:t xml:space="preserve">  "session_id": 1,</w:t>
                             </w:r>
                           </w:p>
                           <w:p>
                             <w:r>
-                              <w:t xml:space="preserve">  "</w:t>
-                            </w:r>
-                            <w:r>
-                              <w:t>jwt_token</w:t>
-                            </w:r>
-                            <w:r>
-                              <w:t>":"</w:t>
-                            </w:r>
-                            <w:r>
-                              <w:t>jwt_token</w:t>
-                            </w:r>
-                            <w:r>
-                              <w:t>"</w:t>
+                              <w:t xml:space="preserve">  "jwt_token":"jwt_token"</w:t>
                             </w:r>
                           </w:p>
                           <w:p>
@@ -2008,30 +1894,12 @@
                     </w:p>
                     <w:p>
                       <w:r>
-                        <w:t xml:space="preserve">  "</w:t>
-                      </w:r>
-                      <w:r>
-                        <w:t>session_</w:t>
-                      </w:r>
-                      <w:r>
-                        <w:t>id": 1,</w:t>
+                        <w:t xml:space="preserve">  "session_id": 1,</w:t>
                       </w:r>
                     </w:p>
                     <w:p>
                       <w:r>
-                        <w:t xml:space="preserve">  "</w:t>
-                      </w:r>
-                      <w:r>
-                        <w:t>jwt_token</w:t>
-                      </w:r>
-                      <w:r>
-                        <w:t>":"</w:t>
-                      </w:r>
-                      <w:r>
-                        <w:t>jwt_token</w:t>
-                      </w:r>
-                      <w:r>
-                        <w:t>"</w:t>
+                        <w:t xml:space="preserve">  "jwt_token":"jwt_token"</w:t>
                       </w:r>
                     </w:p>
                     <w:p>
@@ -2937,10 +2805,7 @@
                             </w:r>
                             <w:proofErr w:type="gramEnd"/>
                             <w:r>
-                              <w:t>_</w:t>
-                            </w:r>
-                            <w:r>
-                              <w:t>id": 1,</w:t>
+                              <w:t>_id": 1,</w:t>
                             </w:r>
                           </w:p>
                           <w:p>
@@ -2953,16 +2818,7 @@
                             </w:r>
                             <w:proofErr w:type="gramEnd"/>
                             <w:r>
-                              <w:t>_id</w:t>
-                            </w:r>
-                            <w:r>
-                              <w:t xml:space="preserve">": </w:t>
-                            </w:r>
-                            <w:r>
-                              <w:t>1</w:t>
-                            </w:r>
-                            <w:r>
-                              <w:t>,</w:t>
+                              <w:t>_id": 1,</w:t>
                             </w:r>
                           </w:p>
                           <w:p>
@@ -3008,10 +2864,7 @@
                       </w:r>
                       <w:proofErr w:type="gramEnd"/>
                       <w:r>
-                        <w:t>_</w:t>
-                      </w:r>
-                      <w:r>
-                        <w:t>id": 1,</w:t>
+                        <w:t>_id": 1,</w:t>
                       </w:r>
                     </w:p>
                     <w:p>
@@ -3024,16 +2877,7 @@
                       </w:r>
                       <w:proofErr w:type="gramEnd"/>
                       <w:r>
-                        <w:t>_id</w:t>
-                      </w:r>
-                      <w:r>
-                        <w:t xml:space="preserve">": </w:t>
-                      </w:r>
-                      <w:r>
-                        <w:t>1</w:t>
-                      </w:r>
-                      <w:r>
-                        <w:t>,</w:t>
+                        <w:t>_id": 1,</w:t>
                       </w:r>
                     </w:p>
                     <w:p>
@@ -3726,10 +3570,7 @@
                               <w:t>"</w:t>
                             </w:r>
                             <w:r>
-                              <w:t xml:space="preserve"> </w:t>
-                            </w:r>
-                            <w:r>
-                              <w:t>message": "Book returned successfully."</w:t>
+                              <w:t xml:space="preserve"> message": "Book returned successfully."</w:t>
                             </w:r>
                           </w:p>
                           <w:p>
@@ -3769,10 +3610,7 @@
                         <w:t>"</w:t>
                       </w:r>
                       <w:r>
-                        <w:t xml:space="preserve"> </w:t>
-                      </w:r>
-                      <w:r>
-                        <w:t>message": "Book returned successfully."</w:t>
+                        <w:t xml:space="preserve"> message": "Book returned successfully."</w:t>
                       </w:r>
                     </w:p>
                     <w:p>
@@ -3922,7 +3760,7 @@
           <w:rFonts w:ascii="Arial" w:hAnsi="Arial" w:cs="Arial"/>
           <w:color w:val="4472C4" w:themeColor="accent1"/>
         </w:rPr>
-        <w:t>/books/add</w:t>
+        <w:t>/books/</w:t>
       </w:r>
     </w:p>
     <w:p>
@@ -4445,14 +4283,7 @@
           <w:rFonts w:ascii="Arial" w:hAnsi="Arial" w:cs="Arial"/>
           <w:color w:val="4472C4" w:themeColor="accent1"/>
         </w:rPr>
-        <w:t>/books/</w:t>
-      </w:r>
-      <w:r>
-        <w:rPr>
-          <w:rFonts w:ascii="Arial" w:hAnsi="Arial" w:cs="Arial"/>
-          <w:color w:val="4472C4" w:themeColor="accent1"/>
-        </w:rPr>
-        <w:t>id</w:t>
+        <w:t>/books/id</w:t>
       </w:r>
     </w:p>
     <w:p>
@@ -5007,25 +4838,7 @@
           <w:kern w:val="0"/>
           <w14:ligatures w14:val="none"/>
         </w:rPr>
-        <w:t>/books/{</w:t>
-      </w:r>
-      <w:r>
-        <w:rPr>
-          <w:rFonts w:ascii="Arial" w:eastAsia="Times New Roman" w:hAnsi="Arial" w:cs="Arial"/>
-          <w:color w:val="4472C4" w:themeColor="accent1"/>
-          <w:kern w:val="0"/>
-          <w14:ligatures w14:val="none"/>
-        </w:rPr>
-        <w:t>book_</w:t>
-      </w:r>
-      <w:r>
-        <w:rPr>
-          <w:rFonts w:ascii="Arial" w:eastAsia="Times New Roman" w:hAnsi="Arial" w:cs="Arial"/>
-          <w:color w:val="4472C4" w:themeColor="accent1"/>
-          <w:kern w:val="0"/>
-          <w14:ligatures w14:val="none"/>
-        </w:rPr>
-        <w:t>id}/copies</w:t>
+        <w:t>/books/{book_id}/copies</w:t>
       </w:r>
     </w:p>
     <w:p>
@@ -6608,15 +6421,7 @@
           <w:kern w:val="0"/>
           <w14:ligatures w14:val="none"/>
         </w:rPr>
-        <w:t xml:space="preserve">Route: </w:t>
-      </w:r>
-      <w:r>
-        <w:rPr>
-          <w:rFonts w:ascii="Arial" w:eastAsia="Times New Roman" w:hAnsi="Arial" w:cs="Arial"/>
-          <w:kern w:val="0"/>
-          <w14:ligatures w14:val="none"/>
-        </w:rPr>
-        <w:t xml:space="preserve">GET </w:t>
+        <w:t xml:space="preserve">Route: GET </w:t>
       </w:r>
       <w:r>
         <w:rPr>
@@ -6680,23 +6485,7 @@
           <w:kern w:val="0"/>
           <w14:ligatures w14:val="none"/>
         </w:rPr>
-        <w:t>Response:</w:t>
-      </w:r>
-      <w:r>
-        <w:rPr>
-          <w:rFonts w:ascii="Arial" w:eastAsia="Times New Roman" w:hAnsi="Arial" w:cs="Arial"/>
-          <w:kern w:val="0"/>
-          <w14:ligatures w14:val="none"/>
-        </w:rPr>
-        <w:t xml:space="preserve"> J</w:t>
-      </w:r>
-      <w:r>
-        <w:rPr>
-          <w:rFonts w:ascii="Arial" w:eastAsia="Times New Roman" w:hAnsi="Arial" w:cs="Arial"/>
-          <w:kern w:val="0"/>
-          <w14:ligatures w14:val="none"/>
-        </w:rPr>
-        <w:t>son</w:t>
+        <w:t>Response: Json</w:t>
       </w:r>
     </w:p>
     <w:p>
@@ -7896,15 +7685,7 @@
           <w:kern w:val="0"/>
           <w14:ligatures w14:val="none"/>
         </w:rPr>
-        <w:t>BOOKS</w:t>
-      </w:r>
-      <w:r>
-        <w:rPr>
-          <w:rFonts w:ascii="Arial" w:eastAsia="Times New Roman" w:hAnsi="Arial" w:cs="Arial"/>
-          <w:kern w:val="0"/>
-          <w14:ligatures w14:val="none"/>
-        </w:rPr>
-        <w:t xml:space="preserve"> TABLE:</w:t>
+        <w:t>ROLE TABLE:</w:t>
       </w:r>
     </w:p>
     <w:p>
@@ -7934,6 +7715,16 @@
           <w14:ligatures w14:val="none"/>
         </w:rPr>
       </w:pPr>
+      <w:proofErr w:type="gramStart"/>
+      <w:r>
+        <w:rPr>
+          <w:rFonts w:ascii="Arial" w:eastAsia="Times New Roman" w:hAnsi="Arial" w:cs="Arial"/>
+          <w:kern w:val="0"/>
+          <w14:ligatures w14:val="none"/>
+        </w:rPr>
+        <w:t>ID :</w:t>
+      </w:r>
+      <w:proofErr w:type="gramEnd"/>
     </w:p>
     <w:p>
       <w:pPr>
@@ -7968,15 +7759,7 @@
           <w:kern w:val="0"/>
           <w14:ligatures w14:val="none"/>
         </w:rPr>
-        <w:t>ID</w:t>
-      </w:r>
-      <w:r>
-        <w:rPr>
-          <w:rFonts w:ascii="Arial" w:eastAsia="Times New Roman" w:hAnsi="Arial" w:cs="Arial"/>
-          <w:kern w:val="0"/>
-          <w14:ligatures w14:val="none"/>
-        </w:rPr>
-        <w:t>: Primary key</w:t>
+        <w:t xml:space="preserve">ROLE- </w:t>
       </w:r>
     </w:p>
     <w:p>
@@ -8006,13 +7789,23 @@
           <w14:ligatures w14:val="none"/>
         </w:rPr>
       </w:pPr>
-      <w:r>
-        <w:rPr>
-          <w:rFonts w:ascii="Arial" w:eastAsia="Times New Roman" w:hAnsi="Arial" w:cs="Arial"/>
-          <w:kern w:val="0"/>
-          <w14:ligatures w14:val="none"/>
-        </w:rPr>
-        <w:t>NAME: Name of User</w:t>
+      <w:proofErr w:type="gramStart"/>
+      <w:r>
+        <w:rPr>
+          <w:rFonts w:ascii="Arial" w:eastAsia="Times New Roman" w:hAnsi="Arial" w:cs="Arial"/>
+          <w:kern w:val="0"/>
+          <w14:ligatures w14:val="none"/>
+        </w:rPr>
+        <w:t>Admin  =</w:t>
+      </w:r>
+      <w:proofErr w:type="gramEnd"/>
+      <w:r>
+        <w:rPr>
+          <w:rFonts w:ascii="Arial" w:eastAsia="Times New Roman" w:hAnsi="Arial" w:cs="Arial"/>
+          <w:kern w:val="0"/>
+          <w14:ligatures w14:val="none"/>
+        </w:rPr>
+        <w:t xml:space="preserve"> [3,4,5]</w:t>
       </w:r>
     </w:p>
     <w:p>
@@ -8048,15 +7841,7 @@
           <w:kern w:val="0"/>
           <w14:ligatures w14:val="none"/>
         </w:rPr>
-        <w:t>AUTHOR</w:t>
-      </w:r>
-      <w:r>
-        <w:rPr>
-          <w:rFonts w:ascii="Arial" w:eastAsia="Times New Roman" w:hAnsi="Arial" w:cs="Arial"/>
-          <w:kern w:val="0"/>
-          <w14:ligatures w14:val="none"/>
-        </w:rPr>
-        <w:t>: email of user (unique)</w:t>
+        <w:t>Member = [1,2,6,7]</w:t>
       </w:r>
     </w:p>
     <w:p>
@@ -8086,38 +7871,6 @@
           <w14:ligatures w14:val="none"/>
         </w:rPr>
       </w:pPr>
-      <w:r>
-        <w:rPr>
-          <w:rFonts w:ascii="Arial" w:eastAsia="Times New Roman" w:hAnsi="Arial" w:cs="Arial"/>
-          <w:kern w:val="0"/>
-          <w14:ligatures w14:val="none"/>
-        </w:rPr>
-        <w:t>ISBN</w:t>
-      </w:r>
-      <w:r>
-        <w:rPr>
-          <w:rFonts w:ascii="Arial" w:eastAsia="Times New Roman" w:hAnsi="Arial" w:cs="Arial"/>
-          <w:kern w:val="0"/>
-          <w14:ligatures w14:val="none"/>
-        </w:rPr>
-        <w:t xml:space="preserve">: </w:t>
-      </w:r>
-      <w:r>
-        <w:rPr>
-          <w:rFonts w:ascii="Arial" w:eastAsia="Times New Roman" w:hAnsi="Arial" w:cs="Arial"/>
-          <w:kern w:val="0"/>
-          <w14:ligatures w14:val="none"/>
-        </w:rPr>
-        <w:t>ISBN number of books</w:t>
-      </w:r>
-      <w:r>
-        <w:rPr>
-          <w:rFonts w:ascii="Arial" w:eastAsia="Times New Roman" w:hAnsi="Arial" w:cs="Arial"/>
-          <w:kern w:val="0"/>
-          <w14:ligatures w14:val="none"/>
-        </w:rPr>
-        <w:t xml:space="preserve"> NOT NULL</w:t>
-      </w:r>
     </w:p>
     <w:p>
       <w:pPr>
@@ -8152,7 +7905,15 @@
           <w:kern w:val="0"/>
           <w14:ligatures w14:val="none"/>
         </w:rPr>
-        <w:t>COPIES_AVAILABLE: copies of books available to borrow</w:t>
+        <w:t>BOOKS</w:t>
+      </w:r>
+      <w:r>
+        <w:rPr>
+          <w:rFonts w:ascii="Arial" w:eastAsia="Times New Roman" w:hAnsi="Arial" w:cs="Arial"/>
+          <w:kern w:val="0"/>
+          <w14:ligatures w14:val="none"/>
+        </w:rPr>
+        <w:t xml:space="preserve"> TABLE:</w:t>
       </w:r>
     </w:p>
     <w:p>
@@ -8182,14 +7943,6 @@
           <w14:ligatures w14:val="none"/>
         </w:rPr>
       </w:pPr>
-      <w:r>
-        <w:rPr>
-          <w:rFonts w:ascii="Arial" w:eastAsia="Times New Roman" w:hAnsi="Arial" w:cs="Arial"/>
-          <w:kern w:val="0"/>
-          <w14:ligatures w14:val="none"/>
-        </w:rPr>
-        <w:t>TOTAL_COPIES: total copies of books</w:t>
-      </w:r>
     </w:p>
     <w:p>
       <w:pPr>
@@ -8218,6 +7971,46 @@
           <w14:ligatures w14:val="none"/>
         </w:rPr>
       </w:pPr>
+      <w:r>
+        <w:rPr>
+          <w:rFonts w:ascii="Arial" w:eastAsia="Times New Roman" w:hAnsi="Arial" w:cs="Arial"/>
+          <w:kern w:val="0"/>
+          <w14:ligatures w14:val="none"/>
+        </w:rPr>
+        <w:t>ID</w:t>
+      </w:r>
+      <w:r>
+        <w:rPr>
+          <w:rFonts w:ascii="Arial" w:eastAsia="Times New Roman" w:hAnsi="Arial" w:cs="Arial"/>
+          <w:kern w:val="0"/>
+          <w14:ligatures w14:val="none"/>
+        </w:rPr>
+        <w:t xml:space="preserve">: </w:t>
+      </w:r>
+      <w:r>
+        <w:rPr>
+          <w:rFonts w:ascii="Arial" w:eastAsia="Times New Roman" w:hAnsi="Arial" w:cs="Arial"/>
+          <w:kern w:val="0"/>
+          <w14:ligatures w14:val="none"/>
+        </w:rPr>
+        <w:t xml:space="preserve">INT </w:t>
+      </w:r>
+      <w:r>
+        <w:rPr>
+          <w:rFonts w:ascii="Arial" w:eastAsia="Times New Roman" w:hAnsi="Arial" w:cs="Arial"/>
+          <w:kern w:val="0"/>
+          <w14:ligatures w14:val="none"/>
+        </w:rPr>
+        <w:t xml:space="preserve">SERIAL </w:t>
+      </w:r>
+      <w:r>
+        <w:rPr>
+          <w:rFonts w:ascii="Arial" w:eastAsia="Times New Roman" w:hAnsi="Arial" w:cs="Arial"/>
+          <w:kern w:val="0"/>
+          <w14:ligatures w14:val="none"/>
+        </w:rPr>
+        <w:t>Primary key</w:t>
+      </w:r>
     </w:p>
     <w:p>
       <w:pPr>
@@ -8252,15 +8045,73 @@
           <w:kern w:val="0"/>
           <w14:ligatures w14:val="none"/>
         </w:rPr>
-        <w:t>LOAN</w:t>
-      </w:r>
-      <w:r>
-        <w:rPr>
-          <w:rFonts w:ascii="Arial" w:eastAsia="Times New Roman" w:hAnsi="Arial" w:cs="Arial"/>
-          <w:kern w:val="0"/>
-          <w14:ligatures w14:val="none"/>
-        </w:rPr>
-        <w:t>S TABLE:</w:t>
+        <w:t>NAME:</w:t>
+      </w:r>
+      <w:r>
+        <w:rPr>
+          <w:rFonts w:ascii="Arial" w:eastAsia="Times New Roman" w:hAnsi="Arial" w:cs="Arial"/>
+          <w:kern w:val="0"/>
+          <w14:ligatures w14:val="none"/>
+        </w:rPr>
+        <w:t xml:space="preserve"> </w:t>
+      </w:r>
+      <w:proofErr w:type="gramStart"/>
+      <w:r>
+        <w:rPr>
+          <w:rFonts w:ascii="Arial" w:eastAsia="Times New Roman" w:hAnsi="Arial" w:cs="Arial"/>
+          <w:kern w:val="0"/>
+          <w14:ligatures w14:val="none"/>
+        </w:rPr>
+        <w:t>VARCHAR(</w:t>
+      </w:r>
+      <w:proofErr w:type="gramEnd"/>
+      <w:r>
+        <w:rPr>
+          <w:rFonts w:ascii="Arial" w:eastAsia="Times New Roman" w:hAnsi="Arial" w:cs="Arial"/>
+          <w:kern w:val="0"/>
+          <w14:ligatures w14:val="none"/>
+        </w:rPr>
+        <w:t xml:space="preserve">255) </w:t>
+      </w:r>
+      <w:r>
+        <w:rPr>
+          <w:rFonts w:ascii="Arial" w:eastAsia="Times New Roman" w:hAnsi="Arial" w:cs="Arial"/>
+          <w:kern w:val="0"/>
+          <w14:ligatures w14:val="none"/>
+        </w:rPr>
+        <w:t>(</w:t>
+      </w:r>
+      <w:r>
+        <w:rPr>
+          <w:rFonts w:ascii="Arial" w:eastAsia="Times New Roman" w:hAnsi="Arial" w:cs="Arial"/>
+          <w:kern w:val="0"/>
+          <w14:ligatures w14:val="none"/>
+        </w:rPr>
+        <w:t xml:space="preserve">Name of </w:t>
+      </w:r>
+      <w:r>
+        <w:rPr>
+          <w:rFonts w:ascii="Arial" w:eastAsia="Times New Roman" w:hAnsi="Arial" w:cs="Arial"/>
+          <w:kern w:val="0"/>
+          <w14:ligatures w14:val="none"/>
+        </w:rPr>
+        <w:t>u</w:t>
+      </w:r>
+      <w:r>
+        <w:rPr>
+          <w:rFonts w:ascii="Arial" w:eastAsia="Times New Roman" w:hAnsi="Arial" w:cs="Arial"/>
+          <w:kern w:val="0"/>
+          <w14:ligatures w14:val="none"/>
+        </w:rPr>
+        <w:t>ser</w:t>
+      </w:r>
+      <w:r>
+        <w:rPr>
+          <w:rFonts w:ascii="Arial" w:eastAsia="Times New Roman" w:hAnsi="Arial" w:cs="Arial"/>
+          <w:kern w:val="0"/>
+          <w14:ligatures w14:val="none"/>
+        </w:rPr>
+        <w:t>)</w:t>
       </w:r>
     </w:p>
     <w:p>
@@ -8290,6 +8141,402 @@
           <w14:ligatures w14:val="none"/>
         </w:rPr>
       </w:pPr>
+      <w:r>
+        <w:rPr>
+          <w:rFonts w:ascii="Arial" w:eastAsia="Times New Roman" w:hAnsi="Arial" w:cs="Arial"/>
+          <w:kern w:val="0"/>
+          <w14:ligatures w14:val="none"/>
+        </w:rPr>
+        <w:t>AUTHOR</w:t>
+      </w:r>
+      <w:r>
+        <w:rPr>
+          <w:rFonts w:ascii="Arial" w:eastAsia="Times New Roman" w:hAnsi="Arial" w:cs="Arial"/>
+          <w:kern w:val="0"/>
+          <w14:ligatures w14:val="none"/>
+        </w:rPr>
+        <w:t xml:space="preserve">: </w:t>
+      </w:r>
+      <w:proofErr w:type="gramStart"/>
+      <w:r>
+        <w:rPr>
+          <w:rFonts w:ascii="Arial" w:eastAsia="Times New Roman" w:hAnsi="Arial" w:cs="Arial"/>
+          <w:kern w:val="0"/>
+          <w14:ligatures w14:val="none"/>
+        </w:rPr>
+        <w:t>VARCHAR(</w:t>
+      </w:r>
+      <w:proofErr w:type="gramEnd"/>
+      <w:r>
+        <w:rPr>
+          <w:rFonts w:ascii="Arial" w:eastAsia="Times New Roman" w:hAnsi="Arial" w:cs="Arial"/>
+          <w:kern w:val="0"/>
+          <w14:ligatures w14:val="none"/>
+        </w:rPr>
+        <w:t xml:space="preserve">255) </w:t>
+      </w:r>
+      <w:r>
+        <w:rPr>
+          <w:rFonts w:ascii="Arial" w:eastAsia="Times New Roman" w:hAnsi="Arial" w:cs="Arial"/>
+          <w:kern w:val="0"/>
+          <w14:ligatures w14:val="none"/>
+        </w:rPr>
+        <w:t xml:space="preserve"> </w:t>
+      </w:r>
+      <w:r>
+        <w:rPr>
+          <w:rFonts w:ascii="Arial" w:eastAsia="Times New Roman" w:hAnsi="Arial" w:cs="Arial"/>
+          <w:kern w:val="0"/>
+          <w14:ligatures w14:val="none"/>
+        </w:rPr>
+        <w:t>UNIQUE</w:t>
+      </w:r>
+      <w:r>
+        <w:rPr>
+          <w:rFonts w:ascii="Arial" w:eastAsia="Times New Roman" w:hAnsi="Arial" w:cs="Arial"/>
+          <w:kern w:val="0"/>
+          <w14:ligatures w14:val="none"/>
+        </w:rPr>
+        <w:t xml:space="preserve"> </w:t>
+      </w:r>
+      <w:r>
+        <w:rPr>
+          <w:rFonts w:ascii="Arial" w:eastAsia="Times New Roman" w:hAnsi="Arial" w:cs="Arial"/>
+          <w:kern w:val="0"/>
+          <w14:ligatures w14:val="none"/>
+        </w:rPr>
+        <w:t>(Name of user)</w:t>
+      </w:r>
+    </w:p>
+    <w:p>
+      <w:pPr>
+        <w:tabs>
+          <w:tab w:val="left" w:pos="916"/>
+          <w:tab w:val="left" w:pos="1832"/>
+          <w:tab w:val="left" w:pos="2748"/>
+          <w:tab w:val="left" w:pos="3664"/>
+          <w:tab w:val="left" w:pos="4580"/>
+          <w:tab w:val="left" w:pos="5496"/>
+          <w:tab w:val="left" w:pos="6412"/>
+          <w:tab w:val="left" w:pos="7328"/>
+          <w:tab w:val="left" w:pos="8244"/>
+          <w:tab w:val="left" w:pos="9160"/>
+          <w:tab w:val="left" w:pos="10076"/>
+          <w:tab w:val="left" w:pos="10992"/>
+          <w:tab w:val="left" w:pos="11908"/>
+          <w:tab w:val="left" w:pos="12824"/>
+          <w:tab w:val="left" w:pos="13740"/>
+          <w:tab w:val="left" w:pos="14656"/>
+        </w:tabs>
+        <w:spacing w:after="0" w:line="240" w:lineRule="auto"/>
+        <w:rPr>
+          <w:rFonts w:ascii="Arial" w:eastAsia="Times New Roman" w:hAnsi="Arial" w:cs="Arial"/>
+          <w:kern w:val="0"/>
+          <w14:ligatures w14:val="none"/>
+        </w:rPr>
+      </w:pPr>
+      <w:r>
+        <w:rPr>
+          <w:rFonts w:ascii="Arial" w:eastAsia="Times New Roman" w:hAnsi="Arial" w:cs="Arial"/>
+          <w:kern w:val="0"/>
+          <w14:ligatures w14:val="none"/>
+        </w:rPr>
+        <w:t>ISBN</w:t>
+      </w:r>
+      <w:r>
+        <w:rPr>
+          <w:rFonts w:ascii="Arial" w:eastAsia="Times New Roman" w:hAnsi="Arial" w:cs="Arial"/>
+          <w:kern w:val="0"/>
+          <w14:ligatures w14:val="none"/>
+        </w:rPr>
+        <w:t xml:space="preserve">: </w:t>
+      </w:r>
+      <w:proofErr w:type="gramStart"/>
+      <w:r>
+        <w:rPr>
+          <w:rFonts w:ascii="Arial" w:eastAsia="Times New Roman" w:hAnsi="Arial" w:cs="Arial"/>
+          <w:kern w:val="0"/>
+          <w14:ligatures w14:val="none"/>
+        </w:rPr>
+        <w:t>VARCHAR(</w:t>
+      </w:r>
+      <w:proofErr w:type="gramEnd"/>
+      <w:r>
+        <w:rPr>
+          <w:rFonts w:ascii="Arial" w:eastAsia="Times New Roman" w:hAnsi="Arial" w:cs="Arial"/>
+          <w:kern w:val="0"/>
+          <w14:ligatures w14:val="none"/>
+        </w:rPr>
+        <w:t xml:space="preserve">255) </w:t>
+      </w:r>
+      <w:r>
+        <w:rPr>
+          <w:rFonts w:ascii="Arial" w:eastAsia="Times New Roman" w:hAnsi="Arial" w:cs="Arial"/>
+          <w:kern w:val="0"/>
+          <w14:ligatures w14:val="none"/>
+        </w:rPr>
+        <w:t>NOT NULL</w:t>
+      </w:r>
+      <w:r>
+        <w:rPr>
+          <w:rFonts w:ascii="Arial" w:eastAsia="Times New Roman" w:hAnsi="Arial" w:cs="Arial"/>
+          <w:kern w:val="0"/>
+          <w14:ligatures w14:val="none"/>
+        </w:rPr>
+        <w:t xml:space="preserve"> </w:t>
+      </w:r>
+      <w:r>
+        <w:rPr>
+          <w:rFonts w:ascii="Arial" w:eastAsia="Times New Roman" w:hAnsi="Arial" w:cs="Arial"/>
+          <w:kern w:val="0"/>
+          <w14:ligatures w14:val="none"/>
+        </w:rPr>
+        <w:t xml:space="preserve">ISBN </w:t>
+      </w:r>
+      <w:r>
+        <w:rPr>
+          <w:rFonts w:ascii="Arial" w:eastAsia="Times New Roman" w:hAnsi="Arial" w:cs="Arial"/>
+          <w:kern w:val="0"/>
+          <w14:ligatures w14:val="none"/>
+        </w:rPr>
+        <w:t>(</w:t>
+      </w:r>
+      <w:r>
+        <w:rPr>
+          <w:rFonts w:ascii="Arial" w:eastAsia="Times New Roman" w:hAnsi="Arial" w:cs="Arial"/>
+          <w:kern w:val="0"/>
+          <w14:ligatures w14:val="none"/>
+        </w:rPr>
+        <w:t>number of books</w:t>
+      </w:r>
+      <w:r>
+        <w:rPr>
+          <w:rFonts w:ascii="Arial" w:eastAsia="Times New Roman" w:hAnsi="Arial" w:cs="Arial"/>
+          <w:kern w:val="0"/>
+          <w14:ligatures w14:val="none"/>
+        </w:rPr>
+        <w:t>)</w:t>
+      </w:r>
+    </w:p>
+    <w:p>
+      <w:pPr>
+        <w:tabs>
+          <w:tab w:val="left" w:pos="916"/>
+          <w:tab w:val="left" w:pos="1832"/>
+          <w:tab w:val="left" w:pos="2748"/>
+          <w:tab w:val="left" w:pos="3664"/>
+          <w:tab w:val="left" w:pos="4580"/>
+          <w:tab w:val="left" w:pos="5496"/>
+          <w:tab w:val="left" w:pos="6412"/>
+          <w:tab w:val="left" w:pos="7328"/>
+          <w:tab w:val="left" w:pos="8244"/>
+          <w:tab w:val="left" w:pos="9160"/>
+          <w:tab w:val="left" w:pos="10076"/>
+          <w:tab w:val="left" w:pos="10992"/>
+          <w:tab w:val="left" w:pos="11908"/>
+          <w:tab w:val="left" w:pos="12824"/>
+          <w:tab w:val="left" w:pos="13740"/>
+          <w:tab w:val="left" w:pos="14656"/>
+        </w:tabs>
+        <w:spacing w:after="0" w:line="240" w:lineRule="auto"/>
+        <w:rPr>
+          <w:rFonts w:ascii="Arial" w:eastAsia="Times New Roman" w:hAnsi="Arial" w:cs="Arial"/>
+          <w:kern w:val="0"/>
+          <w14:ligatures w14:val="none"/>
+        </w:rPr>
+      </w:pPr>
+      <w:r>
+        <w:rPr>
+          <w:rFonts w:ascii="Arial" w:eastAsia="Times New Roman" w:hAnsi="Arial" w:cs="Arial"/>
+          <w:kern w:val="0"/>
+          <w14:ligatures w14:val="none"/>
+        </w:rPr>
+        <w:t xml:space="preserve">COPIES_AVAILABLE: </w:t>
+      </w:r>
+      <w:r>
+        <w:rPr>
+          <w:rFonts w:ascii="Arial" w:eastAsia="Times New Roman" w:hAnsi="Arial" w:cs="Arial"/>
+          <w:kern w:val="0"/>
+          <w14:ligatures w14:val="none"/>
+        </w:rPr>
+        <w:t>INT (</w:t>
+      </w:r>
+      <w:r>
+        <w:rPr>
+          <w:rFonts w:ascii="Arial" w:eastAsia="Times New Roman" w:hAnsi="Arial" w:cs="Arial"/>
+          <w:kern w:val="0"/>
+          <w14:ligatures w14:val="none"/>
+        </w:rPr>
+        <w:t>copies of books available to borrow</w:t>
+      </w:r>
+      <w:r>
+        <w:rPr>
+          <w:rFonts w:ascii="Arial" w:eastAsia="Times New Roman" w:hAnsi="Arial" w:cs="Arial"/>
+          <w:kern w:val="0"/>
+          <w14:ligatures w14:val="none"/>
+        </w:rPr>
+        <w:t>)</w:t>
+      </w:r>
+    </w:p>
+    <w:p>
+      <w:pPr>
+        <w:tabs>
+          <w:tab w:val="left" w:pos="916"/>
+          <w:tab w:val="left" w:pos="1832"/>
+          <w:tab w:val="left" w:pos="2748"/>
+          <w:tab w:val="left" w:pos="3664"/>
+          <w:tab w:val="left" w:pos="4580"/>
+          <w:tab w:val="left" w:pos="5496"/>
+          <w:tab w:val="left" w:pos="6412"/>
+          <w:tab w:val="left" w:pos="7328"/>
+          <w:tab w:val="left" w:pos="8244"/>
+          <w:tab w:val="left" w:pos="9160"/>
+          <w:tab w:val="left" w:pos="10076"/>
+          <w:tab w:val="left" w:pos="10992"/>
+          <w:tab w:val="left" w:pos="11908"/>
+          <w:tab w:val="left" w:pos="12824"/>
+          <w:tab w:val="left" w:pos="13740"/>
+          <w:tab w:val="left" w:pos="14656"/>
+        </w:tabs>
+        <w:spacing w:after="0" w:line="240" w:lineRule="auto"/>
+        <w:rPr>
+          <w:rFonts w:ascii="Arial" w:eastAsia="Times New Roman" w:hAnsi="Arial" w:cs="Arial"/>
+          <w:kern w:val="0"/>
+          <w14:ligatures w14:val="none"/>
+        </w:rPr>
+      </w:pPr>
+      <w:r>
+        <w:rPr>
+          <w:rFonts w:ascii="Arial" w:eastAsia="Times New Roman" w:hAnsi="Arial" w:cs="Arial"/>
+          <w:kern w:val="0"/>
+          <w14:ligatures w14:val="none"/>
+        </w:rPr>
+        <w:t xml:space="preserve">TOTAL_COPIES: </w:t>
+      </w:r>
+      <w:r>
+        <w:rPr>
+          <w:rFonts w:ascii="Arial" w:eastAsia="Times New Roman" w:hAnsi="Arial" w:cs="Arial"/>
+          <w:kern w:val="0"/>
+          <w14:ligatures w14:val="none"/>
+        </w:rPr>
+        <w:t>INT (</w:t>
+      </w:r>
+      <w:r>
+        <w:rPr>
+          <w:rFonts w:ascii="Arial" w:eastAsia="Times New Roman" w:hAnsi="Arial" w:cs="Arial"/>
+          <w:kern w:val="0"/>
+          <w14:ligatures w14:val="none"/>
+        </w:rPr>
+        <w:t>total copies of books</w:t>
+      </w:r>
+      <w:r>
+        <w:rPr>
+          <w:rFonts w:ascii="Arial" w:eastAsia="Times New Roman" w:hAnsi="Arial" w:cs="Arial"/>
+          <w:kern w:val="0"/>
+          <w14:ligatures w14:val="none"/>
+        </w:rPr>
+        <w:t>)</w:t>
+      </w:r>
+    </w:p>
+    <w:p>
+      <w:pPr>
+        <w:tabs>
+          <w:tab w:val="left" w:pos="916"/>
+          <w:tab w:val="left" w:pos="1832"/>
+          <w:tab w:val="left" w:pos="2748"/>
+          <w:tab w:val="left" w:pos="3664"/>
+          <w:tab w:val="left" w:pos="4580"/>
+          <w:tab w:val="left" w:pos="5496"/>
+          <w:tab w:val="left" w:pos="6412"/>
+          <w:tab w:val="left" w:pos="7328"/>
+          <w:tab w:val="left" w:pos="8244"/>
+          <w:tab w:val="left" w:pos="9160"/>
+          <w:tab w:val="left" w:pos="10076"/>
+          <w:tab w:val="left" w:pos="10992"/>
+          <w:tab w:val="left" w:pos="11908"/>
+          <w:tab w:val="left" w:pos="12824"/>
+          <w:tab w:val="left" w:pos="13740"/>
+          <w:tab w:val="left" w:pos="14656"/>
+        </w:tabs>
+        <w:spacing w:after="0" w:line="240" w:lineRule="auto"/>
+        <w:rPr>
+          <w:rFonts w:ascii="Arial" w:eastAsia="Times New Roman" w:hAnsi="Arial" w:cs="Arial"/>
+          <w:kern w:val="0"/>
+          <w14:ligatures w14:val="none"/>
+        </w:rPr>
+      </w:pPr>
+    </w:p>
+    <w:p>
+      <w:pPr>
+        <w:tabs>
+          <w:tab w:val="left" w:pos="916"/>
+          <w:tab w:val="left" w:pos="1832"/>
+          <w:tab w:val="left" w:pos="2748"/>
+          <w:tab w:val="left" w:pos="3664"/>
+          <w:tab w:val="left" w:pos="4580"/>
+          <w:tab w:val="left" w:pos="5496"/>
+          <w:tab w:val="left" w:pos="6412"/>
+          <w:tab w:val="left" w:pos="7328"/>
+          <w:tab w:val="left" w:pos="8244"/>
+          <w:tab w:val="left" w:pos="9160"/>
+          <w:tab w:val="left" w:pos="10076"/>
+          <w:tab w:val="left" w:pos="10992"/>
+          <w:tab w:val="left" w:pos="11908"/>
+          <w:tab w:val="left" w:pos="12824"/>
+          <w:tab w:val="left" w:pos="13740"/>
+          <w:tab w:val="left" w:pos="14656"/>
+        </w:tabs>
+        <w:spacing w:after="0" w:line="240" w:lineRule="auto"/>
+        <w:rPr>
+          <w:rFonts w:ascii="Arial" w:eastAsia="Times New Roman" w:hAnsi="Arial" w:cs="Arial"/>
+          <w:kern w:val="0"/>
+          <w14:ligatures w14:val="none"/>
+        </w:rPr>
+      </w:pPr>
+      <w:r>
+        <w:rPr>
+          <w:rFonts w:ascii="Arial" w:eastAsia="Times New Roman" w:hAnsi="Arial" w:cs="Arial"/>
+          <w:kern w:val="0"/>
+          <w14:ligatures w14:val="none"/>
+        </w:rPr>
+        <w:t>LOAN</w:t>
+      </w:r>
+      <w:r>
+        <w:rPr>
+          <w:rFonts w:ascii="Arial" w:eastAsia="Times New Roman" w:hAnsi="Arial" w:cs="Arial"/>
+          <w:kern w:val="0"/>
+          <w14:ligatures w14:val="none"/>
+        </w:rPr>
+        <w:t>S TABLE:</w:t>
+      </w:r>
+    </w:p>
+    <w:p>
+      <w:pPr>
+        <w:tabs>
+          <w:tab w:val="left" w:pos="916"/>
+          <w:tab w:val="left" w:pos="1832"/>
+          <w:tab w:val="left" w:pos="2748"/>
+          <w:tab w:val="left" w:pos="3664"/>
+          <w:tab w:val="left" w:pos="4580"/>
+          <w:tab w:val="left" w:pos="5496"/>
+          <w:tab w:val="left" w:pos="6412"/>
+          <w:tab w:val="left" w:pos="7328"/>
+          <w:tab w:val="left" w:pos="8244"/>
+          <w:tab w:val="left" w:pos="9160"/>
+          <w:tab w:val="left" w:pos="10076"/>
+          <w:tab w:val="left" w:pos="10992"/>
+          <w:tab w:val="left" w:pos="11908"/>
+          <w:tab w:val="left" w:pos="12824"/>
+          <w:tab w:val="left" w:pos="13740"/>
+          <w:tab w:val="left" w:pos="14656"/>
+        </w:tabs>
+        <w:spacing w:after="0" w:line="240" w:lineRule="auto"/>
+        <w:rPr>
+          <w:rFonts w:ascii="Arial" w:eastAsia="Times New Roman" w:hAnsi="Arial" w:cs="Arial"/>
+          <w:kern w:val="0"/>
+          <w14:ligatures w14:val="none"/>
+        </w:rPr>
+      </w:pPr>
     </w:p>
     <w:p>
       <w:pPr>
@@ -8307,15 +8554,7 @@
           <w:kern w:val="0"/>
           <w14:ligatures w14:val="none"/>
         </w:rPr>
-        <w:t>ID</w:t>
-      </w:r>
-      <w:r>
-        <w:rPr>
-          <w:rFonts w:ascii="Arial" w:eastAsia="Times New Roman" w:hAnsi="Arial" w:cs="Arial"/>
-          <w:kern w:val="0"/>
-          <w14:ligatures w14:val="none"/>
-        </w:rPr>
-        <w:t xml:space="preserve"> SERIAL PRIMARY KEY,</w:t>
+        <w:t>ID SERIAL PRIMARY KEY,</w:t>
       </w:r>
     </w:p>
     <w:p>
@@ -8344,6 +8583,14 @@
         </w:rPr>
         <w:t xml:space="preserve"> INT books(id),</w:t>
       </w:r>
+      <w:r>
+        <w:rPr>
+          <w:rFonts w:ascii="Arial" w:eastAsia="Times New Roman" w:hAnsi="Arial" w:cs="Arial"/>
+          <w:kern w:val="0"/>
+          <w14:ligatures w14:val="none"/>
+        </w:rPr>
+        <w:t xml:space="preserve"> foreign keys</w:t>
+      </w:r>
     </w:p>
     <w:p>
       <w:pPr>
@@ -8369,7 +8616,41 @@
           <w:kern w:val="0"/>
           <w14:ligatures w14:val="none"/>
         </w:rPr>
-        <w:t>INT users(id),</w:t>
+        <w:t>INT users(id</w:t>
+      </w:r>
+      <w:proofErr w:type="gramStart"/>
+      <w:r>
+        <w:rPr>
+          <w:rFonts w:ascii="Arial" w:eastAsia="Times New Roman" w:hAnsi="Arial" w:cs="Arial"/>
+          <w:kern w:val="0"/>
+          <w14:ligatures w14:val="none"/>
+        </w:rPr>
+        <w:t>),</w:t>
+      </w:r>
+      <w:r>
+        <w:rPr>
+          <w:rFonts w:ascii="Arial" w:eastAsia="Times New Roman" w:hAnsi="Arial" w:cs="Arial"/>
+          <w:kern w:val="0"/>
+          <w14:ligatures w14:val="none"/>
+        </w:rPr>
+        <w:t xml:space="preserve">  </w:t>
+      </w:r>
+      <w:r>
+        <w:rPr>
+          <w:rFonts w:ascii="Arial" w:eastAsia="Times New Roman" w:hAnsi="Arial" w:cs="Arial"/>
+          <w:kern w:val="0"/>
+          <w14:ligatures w14:val="none"/>
+        </w:rPr>
+        <w:t>foreign</w:t>
+      </w:r>
+      <w:proofErr w:type="gramEnd"/>
+      <w:r>
+        <w:rPr>
+          <w:rFonts w:ascii="Arial" w:eastAsia="Times New Roman" w:hAnsi="Arial" w:cs="Arial"/>
+          <w:kern w:val="0"/>
+          <w14:ligatures w14:val="none"/>
+        </w:rPr>
+        <w:t xml:space="preserve"> keys</w:t>
       </w:r>
     </w:p>
     <w:p>
@@ -8396,25 +8677,23 @@
           <w:kern w:val="0"/>
           <w14:ligatures w14:val="none"/>
         </w:rPr>
-        <w:t xml:space="preserve">date </w:t>
-      </w:r>
-      <w:proofErr w:type="gramStart"/>
-      <w:r>
-        <w:rPr>
-          <w:rFonts w:ascii="Arial" w:eastAsia="Times New Roman" w:hAnsi="Arial" w:cs="Arial"/>
-          <w:kern w:val="0"/>
-          <w14:ligatures w14:val="none"/>
-        </w:rPr>
-        <w:t>borrow</w:t>
-      </w:r>
-      <w:proofErr w:type="gramEnd"/>
-      <w:r>
-        <w:rPr>
-          <w:rFonts w:ascii="Arial" w:eastAsia="Times New Roman" w:hAnsi="Arial" w:cs="Arial"/>
-          <w:kern w:val="0"/>
-          <w14:ligatures w14:val="none"/>
-        </w:rPr>
-        <w:t xml:space="preserve"> on</w:t>
+        <w:t>DATE (date</w:t>
+      </w:r>
+      <w:r>
+        <w:rPr>
+          <w:rFonts w:ascii="Arial" w:eastAsia="Times New Roman" w:hAnsi="Arial" w:cs="Arial"/>
+          <w:kern w:val="0"/>
+          <w14:ligatures w14:val="none"/>
+        </w:rPr>
+        <w:t xml:space="preserve"> borrow on</w:t>
+      </w:r>
+      <w:r>
+        <w:rPr>
+          <w:rFonts w:ascii="Arial" w:eastAsia="Times New Roman" w:hAnsi="Arial" w:cs="Arial"/>
+          <w:kern w:val="0"/>
+          <w14:ligatures w14:val="none"/>
+        </w:rPr>
+        <w:t>)</w:t>
       </w:r>
       <w:r>
         <w:rPr>
@@ -8451,23 +8730,29 @@
         </w:rPr>
         <w:t xml:space="preserve">DATE </w:t>
       </w:r>
-      <w:proofErr w:type="spellStart"/>
-      <w:r>
-        <w:rPr>
-          <w:rFonts w:ascii="Arial" w:eastAsia="Times New Roman" w:hAnsi="Arial" w:cs="Arial"/>
-          <w:kern w:val="0"/>
-          <w14:ligatures w14:val="none"/>
-        </w:rPr>
-        <w:t>date</w:t>
-      </w:r>
-      <w:proofErr w:type="spellEnd"/>
-      <w:r>
-        <w:rPr>
-          <w:rFonts w:ascii="Arial" w:eastAsia="Times New Roman" w:hAnsi="Arial" w:cs="Arial"/>
-          <w:kern w:val="0"/>
-          <w14:ligatures w14:val="none"/>
-        </w:rPr>
-        <w:t xml:space="preserve"> for returning</w:t>
+      <w:r>
+        <w:rPr>
+          <w:rFonts w:ascii="Arial" w:eastAsia="Times New Roman" w:hAnsi="Arial" w:cs="Arial"/>
+          <w:kern w:val="0"/>
+          <w14:ligatures w14:val="none"/>
+        </w:rPr>
+        <w:t>(</w:t>
+      </w:r>
+      <w:r>
+        <w:rPr>
+          <w:rFonts w:ascii="Arial" w:eastAsia="Times New Roman" w:hAnsi="Arial" w:cs="Arial"/>
+          <w:kern w:val="0"/>
+          <w14:ligatures w14:val="none"/>
+        </w:rPr>
+        <w:t>date for returning</w:t>
+      </w:r>
+      <w:r>
+        <w:rPr>
+          <w:rFonts w:ascii="Arial" w:eastAsia="Times New Roman" w:hAnsi="Arial" w:cs="Arial"/>
+          <w:kern w:val="0"/>
+          <w14:ligatures w14:val="none"/>
+        </w:rPr>
+        <w:t xml:space="preserve"> book)</w:t>
       </w:r>
       <w:r>
         <w:rPr>
@@ -8496,6 +8781,16 @@
         </w:rPr>
         <w:t xml:space="preserve">RETURNED_DATE </w:t>
       </w:r>
+      <w:proofErr w:type="gramStart"/>
+      <w:r>
+        <w:rPr>
+          <w:rFonts w:ascii="Arial" w:eastAsia="Times New Roman" w:hAnsi="Arial" w:cs="Arial"/>
+          <w:kern w:val="0"/>
+          <w14:ligatures w14:val="none"/>
+        </w:rPr>
+        <w:t>DATE(</w:t>
+      </w:r>
+      <w:proofErr w:type="gramEnd"/>
       <w:r>
         <w:rPr>
           <w:rFonts w:ascii="Arial" w:eastAsia="Times New Roman" w:hAnsi="Arial" w:cs="Arial"/>
@@ -8503,6 +8798,14 @@
           <w14:ligatures w14:val="none"/>
         </w:rPr>
         <w:t>date book returned on</w:t>
+      </w:r>
+      <w:r>
+        <w:rPr>
+          <w:rFonts w:ascii="Arial" w:eastAsia="Times New Roman" w:hAnsi="Arial" w:cs="Arial"/>
+          <w:kern w:val="0"/>
+          <w14:ligatures w14:val="none"/>
+        </w:rPr>
+        <w:t>)</w:t>
       </w:r>
     </w:p>
     <w:p>

</xml_diff>